<commit_message>
Columns add sticky: right to right symbol
</commit_message>
<xml_diff>
--- a/src/manual/Manual.docx
+++ b/src/manual/Manual.docx
@@ -50,60 +50,43 @@
           <w:sz w:val="28"/>
           <w:szCs w:val="28"/>
         </w:rPr>
-        <w:t xml:space="preserve">STOCKS AND </w:t>
-      </w:r>
-      <w:proofErr w:type="gramStart"/>
-      <w:r>
-        <w:rPr>
-          <w:rFonts w:cs="Arial"/>
-          <w:sz w:val="28"/>
-          <w:szCs w:val="28"/>
-        </w:rPr>
-        <w:t>ETF</w:t>
+        <w:t>STOCKS AND ETF</w:t>
       </w:r>
       <w:r>
         <w:rPr>
           <w:sz w:val="36"/>
           <w:szCs w:val="36"/>
         </w:rPr>
+        <w:t xml:space="preserve"> </w:t>
+      </w:r>
+      <w:r>
+        <w:rPr>
+          <w:color w:val="000000" w:themeColor="text1"/>
+        </w:rPr>
+        <w:t>URL</w:t>
+      </w:r>
+      <w:r>
+        <w:rPr>
+          <w:color w:val="FF0000"/>
+        </w:rPr>
         <w:t xml:space="preserve">  </w:t>
       </w:r>
       <w:r>
         <w:rPr>
-          <w:color w:val="000000" w:themeColor="text1"/>
-        </w:rPr>
-        <w:t>URL</w:t>
-      </w:r>
-      <w:proofErr w:type="gramEnd"/>
-      <w:r>
-        <w:rPr>
           <w:color w:val="FF0000"/>
         </w:rPr>
         <w:t xml:space="preserve">  </w:t>
       </w:r>
       <w:r>
         <w:rPr>
-          <w:color w:val="FF0000"/>
-        </w:rPr>
-        <w:t xml:space="preserve">  </w:t>
-      </w:r>
-      <w:r>
-        <w:rPr>
-          <w:color w:val="0070C0"/>
-        </w:rPr>
-        <w:t>http://84.228.164.65:3</w:t>
-      </w:r>
-      <w:r>
-        <w:rPr>
-          <w:color w:val="0070C0"/>
-        </w:rPr>
-        <w:t>0</w:t>
-      </w:r>
-      <w:r>
-        <w:rPr>
-          <w:color w:val="0070C0"/>
-        </w:rPr>
-        <w:t>00</w:t>
+          <w:rFonts w:ascii="Roboto" w:hAnsi="Roboto"/>
+          <w:color w:val="2962FF"/>
+          <w:spacing w:val="3"/>
+          <w:sz w:val="21"/>
+          <w:szCs w:val="21"/>
+          <w:shd w:val="clear" w:color="auto" w:fill="FFFFFF"/>
+        </w:rPr>
+        <w:t>https://stocks-compare.netlify.app</w:t>
       </w:r>
     </w:p>
     <w:p>
@@ -183,7 +166,21 @@
         <w:rPr>
           <w:color w:val="0070C0"/>
         </w:rPr>
-        <w:t xml:space="preserve"> http://84.228.164.65:3000</w:t>
+        <w:t xml:space="preserve"> </w:t>
+      </w:r>
+      <w:r>
+        <w:t xml:space="preserve">      </w:t>
+      </w:r>
+      <w:r>
+        <w:rPr>
+          <w:rFonts w:ascii="Roboto" w:hAnsi="Roboto"/>
+          <w:color w:val="2962FF"/>
+          <w:spacing w:val="3"/>
+          <w:sz w:val="21"/>
+          <w:szCs w:val="21"/>
+          <w:shd w:val="clear" w:color="auto" w:fill="FFFFFF"/>
+        </w:rPr>
+        <w:t>https://stocks-compare.netlify.app</w:t>
       </w:r>
     </w:p>
     <w:p>
@@ -192,7 +189,15 @@
         <w:bidi w:val="0"/>
       </w:pPr>
       <w:r>
-        <w:t>First time users, a sample list of stocks will be loaded</w:t>
+        <w:t>First load</w:t>
+      </w:r>
+      <w:proofErr w:type="gramStart"/>
+      <w:r>
+        <w:t>,  A</w:t>
+      </w:r>
+      <w:proofErr w:type="gramEnd"/>
+      <w:r>
+        <w:t xml:space="preserve"> sample list of stocks will be loaded</w:t>
       </w:r>
       <w:r>
         <w:rPr>
@@ -345,21 +350,26 @@
     <w:p>
       <w:pPr>
         <w:pStyle w:val="ListParagraph"/>
-        <w:numPr>
-          <w:ilvl w:val="0"/>
-          <w:numId w:val="2"/>
-        </w:numPr>
-        <w:bidi w:val="0"/>
-      </w:pPr>
-      <w:r>
-        <w:t xml:space="preserve">Press </w:t>
-      </w:r>
-      <w:r>
-        <w:rPr>
-          <w:highlight w:val="green"/>
-        </w:rPr>
-        <w:t>&lt;gain</w:t>
-      </w:r>
+        <w:bidi w:val="0"/>
+        <w:ind w:left="1440"/>
+      </w:pPr>
+      <w:r>
+        <w:t xml:space="preserve">Checkbox </w:t>
+      </w:r>
+      <w:r>
+        <w:rPr>
+          <w:highlight w:val="green"/>
+        </w:rPr>
+        <w:t>&lt;</w:t>
+      </w:r>
+      <w:proofErr w:type="spellStart"/>
+      <w:r>
+        <w:rPr>
+          <w:highlight w:val="green"/>
+        </w:rPr>
+        <w:t>StockInfo</w:t>
+      </w:r>
+      <w:proofErr w:type="spellEnd"/>
       <w:r>
         <w:rPr>
           <w:highlight w:val="green"/>
@@ -367,57 +377,16 @@
         <w:t>&gt;</w:t>
       </w:r>
       <w:r>
-        <w:t xml:space="preserve"> button, to bring gain data from AlphVantage.co</w:t>
-      </w:r>
-      <w:r>
-        <w:t>.</w:t>
-      </w:r>
-      <w:r>
-        <w:t xml:space="preserve">  Pressing </w:t>
-      </w:r>
-      <w:r>
-        <w:rPr>
-          <w:highlight w:val="green"/>
-        </w:rPr>
-        <w:t>&lt;gain</w:t>
-      </w:r>
-      <w:proofErr w:type="gramStart"/>
-      <w:r>
-        <w:rPr>
-          <w:highlight w:val="green"/>
-        </w:rPr>
-        <w:t>&gt;</w:t>
-      </w:r>
-      <w:r>
+        <w:t xml:space="preserve"> </w:t>
+      </w:r>
+      <w:r>
+        <w:rPr>
+          <w:color w:val="00B050"/>
+        </w:rPr>
         <w:t xml:space="preserve">  </w:t>
       </w:r>
       <w:r>
-        <w:t>draw</w:t>
-      </w:r>
-      <w:r>
-        <w:t>s</w:t>
-      </w:r>
-      <w:proofErr w:type="gramEnd"/>
-      <w:r>
-        <w:t xml:space="preserve"> a chart</w:t>
-      </w:r>
-      <w:r>
-        <w:rPr>
-          <w:rFonts w:cs="Arial"/>
-          <w:rtl/>
-        </w:rPr>
-        <w:t>.</w:t>
-      </w:r>
-      <w:r>
-        <w:t xml:space="preserve"> </w:t>
-      </w:r>
-      <w:proofErr w:type="gramStart"/>
-      <w:r>
-        <w:t>Gain</w:t>
-      </w:r>
-      <w:proofErr w:type="gramEnd"/>
-      <w:r>
-        <w:t xml:space="preserve"> == 2 means 100% price increase.</w:t>
+        <w:t xml:space="preserve">shows details </w:t>
       </w:r>
     </w:p>
     <w:p>
@@ -430,14 +399,85 @@
         <w:bidi w:val="0"/>
       </w:pPr>
       <w:r>
-        <w:t>Hide/Display columns by selecting or deselecting check boxes at the top</w:t>
+        <w:t xml:space="preserve">Press </w:t>
+      </w:r>
+      <w:r>
+        <w:rPr>
+          <w:highlight w:val="green"/>
+        </w:rPr>
+        <w:t>&lt;gain</w:t>
+      </w:r>
+      <w:r>
+        <w:rPr>
+          <w:highlight w:val="green"/>
+        </w:rPr>
+        <w:t>&gt;</w:t>
+      </w:r>
+      <w:r>
+        <w:t xml:space="preserve"> button, to bring gain data from AlphVantage.co</w:t>
+      </w:r>
+      <w:r>
+        <w:t>.</w:t>
+      </w:r>
+      <w:r>
+        <w:t xml:space="preserve">  Pressing </w:t>
+      </w:r>
+      <w:r>
+        <w:rPr>
+          <w:highlight w:val="green"/>
+        </w:rPr>
+        <w:t>&lt;gain</w:t>
+      </w:r>
+      <w:proofErr w:type="gramStart"/>
+      <w:r>
+        <w:rPr>
+          <w:highlight w:val="green"/>
+        </w:rPr>
+        <w:t>&gt;</w:t>
+      </w:r>
+      <w:r>
+        <w:t xml:space="preserve">  </w:t>
+      </w:r>
+      <w:r>
+        <w:t>draw</w:t>
+      </w:r>
+      <w:r>
+        <w:t>s</w:t>
+      </w:r>
+      <w:proofErr w:type="gramEnd"/>
+      <w:r>
+        <w:t xml:space="preserve"> a chart</w:t>
       </w:r>
       <w:r>
         <w:rPr>
           <w:rFonts w:cs="Arial"/>
           <w:rtl/>
         </w:rPr>
+        <w:t>.</w:t>
+      </w:r>
+    </w:p>
+    <w:p>
+      <w:pPr>
+        <w:pStyle w:val="ListParagraph"/>
+        <w:bidi w:val="0"/>
+        <w:ind w:firstLine="720"/>
+      </w:pPr>
+      <w:r>
         <w:t xml:space="preserve"> </w:t>
+      </w:r>
+      <w:proofErr w:type="gramStart"/>
+      <w:r>
+        <w:t>Gain</w:t>
+      </w:r>
+      <w:proofErr w:type="gramEnd"/>
+      <w:r>
+        <w:t xml:space="preserve"> == 2 means</w:t>
+      </w:r>
+      <w:r>
+        <w:t xml:space="preserve">, </w:t>
+      </w:r>
+      <w:r>
+        <w:t>100% price increase.</w:t>
       </w:r>
     </w:p>
     <w:p>
@@ -450,23 +490,14 @@
         <w:bidi w:val="0"/>
       </w:pPr>
       <w:r>
-        <w:t>Sort a column by pressing the column title</w:t>
+        <w:t>Hide/Display columns by selecting or deselecting check boxes at the top</w:t>
       </w:r>
       <w:r>
         <w:rPr>
           <w:rFonts w:cs="Arial"/>
           <w:rtl/>
         </w:rPr>
-        <w:t>.</w:t>
-      </w:r>
-      <w:r>
-        <w:t xml:space="preserve"> Second press will </w:t>
-      </w:r>
-      <w:r>
-        <w:t>reverse</w:t>
-      </w:r>
-      <w:r>
-        <w:t xml:space="preserve"> order.</w:t>
+        <w:t xml:space="preserve"> </w:t>
       </w:r>
     </w:p>
     <w:p>
@@ -479,19 +510,23 @@
         <w:bidi w:val="0"/>
       </w:pPr>
       <w:r>
-        <w:t xml:space="preserve">Press </w:t>
-      </w:r>
-      <w:r>
-        <w:rPr>
-          <w:highlight w:val="green"/>
-        </w:rPr>
-        <w:t>&lt;del&gt;</w:t>
-      </w:r>
-      <w:r>
-        <w:t xml:space="preserve"> to d</w:t>
-      </w:r>
-      <w:r>
-        <w:t>elete a stock symbol</w:t>
+        <w:t>Sort a column by pressing the column title</w:t>
+      </w:r>
+      <w:r>
+        <w:rPr>
+          <w:rFonts w:cs="Arial"/>
+          <w:rtl/>
+        </w:rPr>
+        <w:t>.</w:t>
+      </w:r>
+      <w:r>
+        <w:t xml:space="preserve"> Second press will </w:t>
+      </w:r>
+      <w:r>
+        <w:t>reverse</w:t>
+      </w:r>
+      <w:r>
+        <w:t xml:space="preserve"> order.</w:t>
       </w:r>
     </w:p>
     <w:p>
@@ -504,33 +539,19 @@
         <w:bidi w:val="0"/>
       </w:pPr>
       <w:r>
-        <w:t xml:space="preserve">Add a stock </w:t>
-      </w:r>
-      <w:r>
-        <w:t xml:space="preserve">or ETF </w:t>
-      </w:r>
-      <w:r>
-        <w:t xml:space="preserve">symbol, and press </w:t>
-      </w:r>
-      <w:r>
-        <w:rPr>
-          <w:highlight w:val="green"/>
-        </w:rPr>
-        <w:t>&lt;Add&gt;</w:t>
-      </w:r>
-      <w:r>
-        <w:rPr>
-          <w:rFonts w:cs="Arial"/>
-          <w:rtl/>
-        </w:rPr>
-        <w:t xml:space="preserve"> </w:t>
-      </w:r>
-      <w:r>
-        <w:rPr>
-          <w:rFonts w:cs="Arial" w:hint="cs"/>
-          <w:rtl/>
-        </w:rPr>
-        <w:t xml:space="preserve"> </w:t>
+        <w:t xml:space="preserve">Press </w:t>
+      </w:r>
+      <w:r>
+        <w:rPr>
+          <w:highlight w:val="green"/>
+        </w:rPr>
+        <w:t>&lt;del&gt;</w:t>
+      </w:r>
+      <w:r>
+        <w:t xml:space="preserve"> to d</w:t>
+      </w:r>
+      <w:r>
+        <w:t>elete a stock symbol</w:t>
       </w:r>
     </w:p>
     <w:p>
@@ -543,37 +564,33 @@
         <w:bidi w:val="0"/>
       </w:pPr>
       <w:r>
-        <w:rPr>
-          <w:highlight w:val="green"/>
-        </w:rPr>
-        <w:t>&lt;</w:t>
-      </w:r>
-      <w:r>
-        <w:rPr>
-          <w:highlight w:val="green"/>
-        </w:rPr>
-        <w:t>Show-s</w:t>
-      </w:r>
-      <w:r>
-        <w:rPr>
-          <w:highlight w:val="green"/>
-        </w:rPr>
-        <w:t>tocks-compare</w:t>
-      </w:r>
-      <w:r>
-        <w:rPr>
-          <w:highlight w:val="green"/>
-        </w:rPr>
-        <w:t>d</w:t>
-      </w:r>
-      <w:r>
-        <w:rPr>
-          <w:highlight w:val="green"/>
-        </w:rPr>
-        <w:t>-to-QQQ&gt;</w:t>
-      </w:r>
-      <w:r>
-        <w:t xml:space="preserve">   </w:t>
+        <w:t xml:space="preserve">Add a stock </w:t>
+      </w:r>
+      <w:r>
+        <w:t xml:space="preserve">or ETF </w:t>
+      </w:r>
+      <w:r>
+        <w:t xml:space="preserve">symbol, and press </w:t>
+      </w:r>
+      <w:r>
+        <w:rPr>
+          <w:highlight w:val="green"/>
+        </w:rPr>
+        <w:t>&lt;Add&gt;</w:t>
+      </w:r>
+      <w:r>
+        <w:rPr>
+          <w:rFonts w:cs="Arial"/>
+          <w:rtl/>
+        </w:rPr>
+        <w:t xml:space="preserve"> </w:t>
+      </w:r>
+      <w:r>
+        <w:rPr>
+          <w:rFonts w:cs="Arial" w:hint="cs"/>
+          <w:rtl/>
+        </w:rPr>
+        <w:t xml:space="preserve"> </w:t>
       </w:r>
     </w:p>
     <w:p>
@@ -586,17 +603,49 @@
         <w:bidi w:val="0"/>
       </w:pPr>
       <w:r>
-        <w:t>Global Search/filter string</w:t>
-      </w:r>
-      <w:r>
-        <w:rPr>
-          <w:rFonts w:cs="Arial"/>
-          <w:rtl/>
-        </w:rPr>
-        <w:t>.</w:t>
-      </w:r>
-      <w:r>
-        <w:t xml:space="preserve"> Show only rows that contain the text.</w:t>
+        <w:rPr>
+          <w:highlight w:val="green"/>
+        </w:rPr>
+        <w:t>&lt;</w:t>
+      </w:r>
+      <w:r>
+        <w:rPr>
+          <w:highlight w:val="green"/>
+        </w:rPr>
+        <w:t>Show-s</w:t>
+      </w:r>
+      <w:r>
+        <w:rPr>
+          <w:highlight w:val="green"/>
+        </w:rPr>
+        <w:t>tocks-compare</w:t>
+      </w:r>
+      <w:r>
+        <w:rPr>
+          <w:highlight w:val="green"/>
+        </w:rPr>
+        <w:t>d</w:t>
+      </w:r>
+      <w:r>
+        <w:rPr>
+          <w:highlight w:val="green"/>
+        </w:rPr>
+        <w:t>-to-QQQ</w:t>
+      </w:r>
+      <w:r>
+        <w:rPr>
+          <w:highlight w:val="green"/>
+        </w:rPr>
+        <w:t>-5y</w:t>
+      </w:r>
+      <w:r>
+        <w:rPr>
+          <w:highlight w:val="green"/>
+        </w:rPr>
+        <w:t>&gt;</w:t>
+      </w:r>
+      <w:r>
+        <w:t xml:space="preserve">   </w:t>
       </w:r>
     </w:p>
     <w:p>
@@ -609,25 +658,7 @@
         <w:bidi w:val="0"/>
       </w:pPr>
       <w:r>
-        <w:t xml:space="preserve">Persistence: Press </w:t>
-      </w:r>
-      <w:r>
-        <w:rPr>
-          <w:highlight w:val="green"/>
-        </w:rPr>
-        <w:t>&lt;save-data&gt;</w:t>
-      </w:r>
-      <w:r>
-        <w:t xml:space="preserve"> button.  Then c</w:t>
-      </w:r>
-      <w:r>
-        <w:t xml:space="preserve">lose the browser tab, and reload again. </w:t>
-      </w:r>
-      <w:r>
-        <w:t>Verify</w:t>
-      </w:r>
-      <w:r>
-        <w:t xml:space="preserve"> same data</w:t>
+        <w:t>Global Search/filter string</w:t>
       </w:r>
       <w:r>
         <w:rPr>
@@ -635,6 +666,9 @@
           <w:rtl/>
         </w:rPr>
         <w:t>.</w:t>
+      </w:r>
+      <w:r>
+        <w:t xml:space="preserve"> Show only rows that contain the text.</w:t>
       </w:r>
     </w:p>
     <w:p>
@@ -647,15 +681,25 @@
         <w:bidi w:val="0"/>
       </w:pPr>
       <w:r>
-        <w:t xml:space="preserve">The chart uses </w:t>
-      </w:r>
-      <w:proofErr w:type="spellStart"/>
-      <w:r>
-        <w:t>Plotly</w:t>
-      </w:r>
-      <w:proofErr w:type="spellEnd"/>
-      <w:r>
-        <w:t xml:space="preserve"> library. It allows zooming, and revert zoom</w:t>
+        <w:t xml:space="preserve">Persistence: Press </w:t>
+      </w:r>
+      <w:r>
+        <w:rPr>
+          <w:highlight w:val="green"/>
+        </w:rPr>
+        <w:t>&lt;save-data&gt;</w:t>
+      </w:r>
+      <w:r>
+        <w:t xml:space="preserve"> button.  Then c</w:t>
+      </w:r>
+      <w:r>
+        <w:t xml:space="preserve">lose the browser tab, and reload again. </w:t>
+      </w:r>
+      <w:r>
+        <w:t>Verify</w:t>
+      </w:r>
+      <w:r>
+        <w:t xml:space="preserve"> same data</w:t>
       </w:r>
       <w:r>
         <w:rPr>
@@ -673,40 +717,24 @@
           <w:numId w:val="2"/>
         </w:numPr>
         <w:bidi w:val="0"/>
-        <w:rPr>
-          <w:color w:val="403152" w:themeColor="accent4" w:themeShade="80"/>
-        </w:rPr>
-      </w:pPr>
-      <w:r>
-        <w:rPr>
-          <w:color w:val="403152" w:themeColor="accent4" w:themeShade="80"/>
-        </w:rPr>
-        <w:t xml:space="preserve">Manual:  check the </w:t>
-      </w:r>
-      <w:r>
-        <w:rPr>
-          <w:color w:val="403152" w:themeColor="accent4" w:themeShade="80"/>
-          <w:highlight w:val="green"/>
-        </w:rPr>
-        <w:t>&lt;Manual&gt;</w:t>
-      </w:r>
-      <w:r>
-        <w:rPr>
-          <w:color w:val="403152" w:themeColor="accent4" w:themeShade="80"/>
-        </w:rPr>
-        <w:t xml:space="preserve"> checkbox at the bottom</w:t>
-      </w:r>
-      <w:r>
-        <w:rPr>
-          <w:color w:val="403152" w:themeColor="accent4" w:themeShade="80"/>
+      </w:pPr>
+      <w:r>
+        <w:t xml:space="preserve">The chart uses </w:t>
+      </w:r>
+      <w:proofErr w:type="spellStart"/>
+      <w:r>
+        <w:t>Plotly</w:t>
+      </w:r>
+      <w:proofErr w:type="spellEnd"/>
+      <w:r>
+        <w:t xml:space="preserve"> library. It allows zooming, and revert zoom</w:t>
+      </w:r>
+      <w:r>
+        <w:rPr>
+          <w:rFonts w:cs="Arial"/>
+          <w:rtl/>
         </w:rPr>
         <w:t>.</w:t>
-      </w:r>
-      <w:r>
-        <w:rPr>
-          <w:color w:val="403152" w:themeColor="accent4" w:themeShade="80"/>
-        </w:rPr>
-        <w:t xml:space="preserve"> </w:t>
       </w:r>
     </w:p>
     <w:p>
@@ -723,6 +751,50 @@
       </w:pPr>
       <w:r>
         <w:rPr>
+          <w:color w:val="403152" w:themeColor="accent4" w:themeShade="80"/>
+        </w:rPr>
+        <w:t xml:space="preserve">Manual:  check the </w:t>
+      </w:r>
+      <w:r>
+        <w:rPr>
+          <w:color w:val="403152" w:themeColor="accent4" w:themeShade="80"/>
+          <w:highlight w:val="green"/>
+        </w:rPr>
+        <w:t>&lt;Manual&gt;</w:t>
+      </w:r>
+      <w:r>
+        <w:rPr>
+          <w:color w:val="403152" w:themeColor="accent4" w:themeShade="80"/>
+        </w:rPr>
+        <w:t xml:space="preserve"> checkbox at the bottom</w:t>
+      </w:r>
+      <w:r>
+        <w:rPr>
+          <w:color w:val="403152" w:themeColor="accent4" w:themeShade="80"/>
+        </w:rPr>
+        <w:t>.</w:t>
+      </w:r>
+      <w:r>
+        <w:rPr>
+          <w:color w:val="403152" w:themeColor="accent4" w:themeShade="80"/>
+        </w:rPr>
+        <w:t xml:space="preserve"> </w:t>
+      </w:r>
+    </w:p>
+    <w:p>
+      <w:pPr>
+        <w:pStyle w:val="ListParagraph"/>
+        <w:numPr>
+          <w:ilvl w:val="0"/>
+          <w:numId w:val="2"/>
+        </w:numPr>
+        <w:bidi w:val="0"/>
+        <w:rPr>
+          <w:color w:val="403152" w:themeColor="accent4" w:themeShade="80"/>
+        </w:rPr>
+      </w:pPr>
+      <w:r>
+        <w:rPr>
           <w:highlight w:val="green"/>
         </w:rPr>
         <w:t>&lt;</w:t>
@@ -791,10 +863,13 @@
         <w:t xml:space="preserve">will draw </w:t>
       </w:r>
       <w:r>
-        <w:t xml:space="preserve">a chart of the symbol, of the last 22 years based on </w:t>
-      </w:r>
-      <w:r>
-        <w:t xml:space="preserve">daily or </w:t>
+        <w:t xml:space="preserve">a </w:t>
+      </w:r>
+      <w:r>
+        <w:t>chart of the symbol.  Up to 22 years based on</w:t>
+      </w:r>
+      <w:r>
+        <w:t xml:space="preserve"> </w:t>
       </w:r>
       <w:r>
         <w:t>weekly opening price.</w:t>
@@ -873,33 +948,412 @@
         <w:bidi w:val="0"/>
         <w:rPr>
           <w:rFonts w:cs="Arial"/>
-          <w:b/>
-          <w:bCs/>
-          <w:sz w:val="32"/>
-          <w:szCs w:val="32"/>
-          <w:u w:val="single"/>
-        </w:rPr>
-      </w:pPr>
-    </w:p>
-    <w:p>
-      <w:pPr>
-        <w:bidi w:val="0"/>
-        <w:rPr>
-          <w:rFonts w:cs="Arial"/>
-          <w:b/>
-          <w:bCs/>
-          <w:sz w:val="32"/>
-          <w:szCs w:val="32"/>
-          <w:u w:val="single"/>
-        </w:rPr>
-      </w:pPr>
-      <w:r>
-        <w:rPr>
-          <w:rFonts w:cs="Arial"/>
-          <w:b/>
-          <w:bCs/>
-          <w:sz w:val="32"/>
-          <w:szCs w:val="32"/>
+        </w:rPr>
+      </w:pPr>
+    </w:p>
+    <w:p>
+      <w:pPr>
+        <w:bidi w:val="0"/>
+        <w:rPr>
+          <w:b/>
+          <w:bCs/>
+          <w:sz w:val="32"/>
+          <w:szCs w:val="32"/>
+          <w:u w:val="single"/>
+        </w:rPr>
+      </w:pPr>
+      <w:r>
+        <w:rPr>
+          <w:rFonts w:cs="Arial"/>
+          <w:b/>
+          <w:bCs/>
+          <w:sz w:val="32"/>
+          <w:szCs w:val="32"/>
+          <w:u w:val="single"/>
+        </w:rPr>
+        <w:t xml:space="preserve">ALPHAVANTAGE.CO </w:t>
+      </w:r>
+      <w:r>
+        <w:rPr>
+          <w:b/>
+          <w:bCs/>
+          <w:sz w:val="32"/>
+          <w:szCs w:val="32"/>
+          <w:u w:val="single"/>
+        </w:rPr>
+        <w:t>RAW DATA</w:t>
+      </w:r>
+      <w:r>
+        <w:rPr>
+          <w:b/>
+          <w:bCs/>
+          <w:sz w:val="32"/>
+          <w:szCs w:val="32"/>
+          <w:u w:val="single"/>
+        </w:rPr>
+        <w:t xml:space="preserve"> (GAIN AND INFO)</w:t>
+      </w:r>
+      <w:r>
+        <w:rPr>
+          <w:b/>
+          <w:bCs/>
+          <w:sz w:val="32"/>
+          <w:szCs w:val="32"/>
+          <w:u w:val="single"/>
+        </w:rPr>
+        <w:t xml:space="preserve"> SOURCE</w:t>
+      </w:r>
+    </w:p>
+    <w:p>
+      <w:pPr>
+        <w:bidi w:val="0"/>
+      </w:pPr>
+      <w:r>
+        <w:t>The tool gets the raw data from AlphVantage.co</w:t>
+      </w:r>
+      <w:r>
+        <w:t xml:space="preserve">  </w:t>
+      </w:r>
+      <w:r>
+        <w:t xml:space="preserve"> API</w:t>
+      </w:r>
+      <w:r>
+        <w:rPr>
+          <w:rFonts w:cs="Arial"/>
+          <w:rtl/>
+        </w:rPr>
+        <w:t>.</w:t>
+      </w:r>
+      <w:r>
+        <w:t xml:space="preserve"> The user needs to get </w:t>
+      </w:r>
+      <w:proofErr w:type="gramStart"/>
+      <w:r>
+        <w:t>his own</w:t>
+      </w:r>
+      <w:proofErr w:type="gramEnd"/>
+      <w:r>
+        <w:t xml:space="preserve"> &lt;key&gt; from AlphVatage.co site</w:t>
+      </w:r>
+      <w:r>
+        <w:rPr>
+          <w:rFonts w:cs="Arial"/>
+          <w:rtl/>
+        </w:rPr>
+        <w:t>.</w:t>
+      </w:r>
+      <w:r>
+        <w:t xml:space="preserve">  The key</w:t>
+      </w:r>
+      <w:r>
+        <w:t xml:space="preserve"> should be entered in the </w:t>
+      </w:r>
+      <w:r>
+        <w:rPr>
+          <w:highlight w:val="green"/>
+        </w:rPr>
+        <w:t>&lt;</w:t>
+      </w:r>
+      <w:proofErr w:type="spellStart"/>
+      <w:r>
+        <w:rPr>
+          <w:highlight w:val="green"/>
+        </w:rPr>
+        <w:t>config</w:t>
+      </w:r>
+      <w:proofErr w:type="spellEnd"/>
+      <w:r>
+        <w:rPr>
+          <w:highlight w:val="green"/>
+        </w:rPr>
+        <w:t>&gt;</w:t>
+      </w:r>
+      <w:r>
+        <w:t xml:space="preserve"> pan</w:t>
+      </w:r>
+      <w:r>
+        <w:t>. Otherwise you are sharing my key</w:t>
+      </w:r>
+      <w:r>
+        <w:rPr>
+          <w:rFonts w:cs="Arial"/>
+          <w:rtl/>
+        </w:rPr>
+        <w:t>.</w:t>
+      </w:r>
+    </w:p>
+    <w:p>
+      <w:pPr>
+        <w:bidi w:val="0"/>
+      </w:pPr>
+      <w:r>
+        <w:lastRenderedPageBreak/>
+        <w:t xml:space="preserve">Free key allows </w:t>
+      </w:r>
+      <w:r>
+        <w:rPr>
+          <w:highlight w:val="yellow"/>
+        </w:rPr>
+        <w:t>5</w:t>
+      </w:r>
+      <w:r>
+        <w:t xml:space="preserve"> API calls per minute</w:t>
+      </w:r>
+      <w:r>
+        <w:t xml:space="preserve">, and </w:t>
+      </w:r>
+      <w:r>
+        <w:rPr>
+          <w:highlight w:val="yellow"/>
+        </w:rPr>
+        <w:t>500</w:t>
+      </w:r>
+      <w:r>
+        <w:t xml:space="preserve"> per day</w:t>
+      </w:r>
+      <w:r>
+        <w:t>.</w:t>
+      </w:r>
+      <w:r>
+        <w:t xml:space="preserve"> Please get your own &lt;ke</w:t>
+      </w:r>
+      <w:r>
+        <w:t>y&gt; from AlphVatage.co site.</w:t>
+      </w:r>
+    </w:p>
+    <w:p>
+      <w:pPr>
+        <w:bidi w:val="0"/>
+        <w:rPr>
+          <w:b/>
+          <w:bCs/>
+          <w:sz w:val="32"/>
+          <w:szCs w:val="32"/>
+          <w:u w:val="single"/>
+        </w:rPr>
+      </w:pPr>
+      <w:r>
+        <w:rPr>
+          <w:rFonts w:cs="Arial"/>
+          <w:b/>
+          <w:bCs/>
+          <w:sz w:val="32"/>
+          <w:szCs w:val="32"/>
+          <w:u w:val="single"/>
+        </w:rPr>
+        <w:t>ALPHAVANTAGE.CO API GAIN</w:t>
+      </w:r>
+      <w:r>
+        <w:rPr>
+          <w:b/>
+          <w:bCs/>
+          <w:sz w:val="32"/>
+          <w:szCs w:val="32"/>
+          <w:u w:val="single"/>
+        </w:rPr>
+        <w:t xml:space="preserve"> PITFALL</w:t>
+      </w:r>
+    </w:p>
+    <w:p>
+      <w:pPr>
+        <w:bidi w:val="0"/>
+      </w:pPr>
+      <w:r>
+        <w:t>Before relying on the tool, the user MUST compare the values with other providers like</w:t>
+      </w:r>
+      <w:r>
+        <w:rPr>
+          <w:rFonts w:cs="Arial"/>
+          <w:rtl/>
+        </w:rPr>
+        <w:t>,</w:t>
+      </w:r>
+      <w:r>
+        <w:t xml:space="preserve"> </w:t>
+      </w:r>
+      <w:r>
+        <w:t>google finance, or finance.yahoo.com</w:t>
+      </w:r>
+    </w:p>
+    <w:p>
+      <w:pPr>
+        <w:bidi w:val="0"/>
+      </w:pPr>
+      <w:r>
+        <w:t xml:space="preserve">Market info retrieved through </w:t>
+      </w:r>
+      <w:r>
+        <w:t xml:space="preserve">AlphaVantage.co </w:t>
+      </w:r>
+      <w:r>
+        <w:t xml:space="preserve">API. The API provides nominal stock historical prices and </w:t>
+      </w:r>
+      <w:r>
+        <w:t>ignores splits and reverse-splits, and provide nominal stock or ETF price</w:t>
+      </w:r>
+      <w:r>
+        <w:rPr>
+          <w:rFonts w:cs="Arial"/>
+          <w:rtl/>
+        </w:rPr>
+        <w:t>.</w:t>
+      </w:r>
+      <w:r>
+        <w:t xml:space="preserve"> </w:t>
+      </w:r>
+      <w:r>
+        <w:t xml:space="preserve">The tool </w:t>
+      </w:r>
+      <w:r>
+        <w:t xml:space="preserve">calculates </w:t>
+      </w:r>
+      <w:r>
+        <w:t>tries to guess splits by looking into sharp falls, or sharp rise</w:t>
+      </w:r>
+      <w:r>
+        <w:rPr>
+          <w:rFonts w:cs="Arial"/>
+          <w:rtl/>
+        </w:rPr>
+        <w:t>.</w:t>
+      </w:r>
+      <w:r>
+        <w:t xml:space="preserve"> </w:t>
+      </w:r>
+      <w:r>
+        <w:t xml:space="preserve">The button </w:t>
+      </w:r>
+      <w:r>
+        <w:rPr>
+          <w:highlight w:val="green"/>
+        </w:rPr>
+        <w:t>&lt;</w:t>
+      </w:r>
+      <w:proofErr w:type="spellStart"/>
+      <w:r>
+        <w:rPr>
+          <w:highlight w:val="green"/>
+        </w:rPr>
+        <w:t>calc</w:t>
+      </w:r>
+      <w:proofErr w:type="spellEnd"/>
+      <w:r>
+        <w:rPr>
+          <w:highlight w:val="green"/>
+        </w:rPr>
+        <w:t>-splits</w:t>
+      </w:r>
+      <w:proofErr w:type="gramStart"/>
+      <w:r>
+        <w:rPr>
+          <w:highlight w:val="green"/>
+        </w:rPr>
+        <w:t>&gt;</w:t>
+      </w:r>
+      <w:r>
+        <w:t xml:space="preserve">  allows</w:t>
+      </w:r>
+      <w:proofErr w:type="gramEnd"/>
+      <w:r>
+        <w:t xml:space="preserve"> to </w:t>
+      </w:r>
+      <w:r>
+        <w:t>bypass</w:t>
+      </w:r>
+      <w:r>
+        <w:t xml:space="preserve"> these calculations</w:t>
+      </w:r>
+      <w:r>
+        <w:rPr>
+          <w:rFonts w:cs="Arial"/>
+        </w:rPr>
+        <w:t>. And get raw prices</w:t>
+      </w:r>
+    </w:p>
+    <w:p>
+      <w:pPr>
+        <w:bidi w:val="0"/>
+      </w:pPr>
+      <w:r>
+        <w:t xml:space="preserve">The guessed splits column, can be shown by checkbox </w:t>
+      </w:r>
+      <w:r>
+        <w:rPr>
+          <w:highlight w:val="green"/>
+        </w:rPr>
+        <w:t>&lt;</w:t>
+      </w:r>
+      <w:proofErr w:type="spellStart"/>
+      <w:r>
+        <w:rPr>
+          <w:highlight w:val="green"/>
+        </w:rPr>
+        <w:t>splits_list</w:t>
+      </w:r>
+      <w:proofErr w:type="spellEnd"/>
+      <w:r>
+        <w:rPr>
+          <w:rFonts w:cs="Arial" w:hint="cs"/>
+          <w:highlight w:val="green"/>
+          <w:rtl/>
+        </w:rPr>
+        <w:t>&lt;</w:t>
+      </w:r>
+      <w:r>
+        <w:t xml:space="preserve">   Purple</w:t>
+      </w:r>
+      <w:r>
+        <w:t xml:space="preserve"> chart means </w:t>
+      </w:r>
+      <w:r>
+        <w:rPr>
+          <w:highlight w:val="green"/>
+        </w:rPr>
+        <w:t xml:space="preserve">splits </w:t>
+      </w:r>
+      <w:r>
+        <w:rPr>
+          <w:highlight w:val="green"/>
+        </w:rPr>
+        <w:t>adjusted graph</w:t>
+      </w:r>
+      <w:r>
+        <w:t xml:space="preserve">, and chart and gain value </w:t>
+      </w:r>
+      <w:r>
+        <w:t>manipulated</w:t>
+      </w:r>
+      <w:r>
+        <w:rPr>
+          <w:rFonts w:cs="Arial"/>
+          <w:rtl/>
+        </w:rPr>
+        <w:t>.</w:t>
+      </w:r>
+      <w:r>
+        <w:t xml:space="preserve"> Green chart means no split calculations.</w:t>
+      </w:r>
+    </w:p>
+    <w:p>
+      <w:pPr>
+        <w:bidi w:val="0"/>
+        <w:rPr>
+          <w:rFonts w:cs="Arial"/>
+          <w:b/>
+          <w:bCs/>
+          <w:sz w:val="32"/>
+          <w:szCs w:val="32"/>
+          <w:u w:val="single"/>
+        </w:rPr>
+      </w:pPr>
+      <w:r>
+        <w:rPr>
+          <w:rFonts w:cs="Arial"/>
+          <w:b/>
+          <w:bCs/>
+          <w:sz w:val="32"/>
+          <w:szCs w:val="32"/>
+          <w:highlight w:val="green"/>
           <w:u w:val="single"/>
         </w:rPr>
         <w:t>SPLITS</w:t>
@@ -931,469 +1385,72 @@
         <w:rPr>
           <w:rFonts w:cs="Arial"/>
         </w:rPr>
-        <w:t>retrieved from StockSplits.com, can be reviewed Splits table.</w:t>
-      </w:r>
-    </w:p>
-    <w:p>
-      <w:pPr>
-        <w:bidi w:val="0"/>
-        <w:rPr>
-          <w:rFonts w:cs="Arial"/>
-        </w:rPr>
-      </w:pPr>
+        <w:t>retrieved f</w:t>
+      </w:r>
       <w:bookmarkStart w:id="0" w:name="_GoBack"/>
       <w:bookmarkEnd w:id="0"/>
-    </w:p>
-    <w:p>
-      <w:pPr>
-        <w:bidi w:val="0"/>
-        <w:rPr>
-          <w:b/>
-          <w:bCs/>
-          <w:sz w:val="32"/>
-          <w:szCs w:val="32"/>
-          <w:u w:val="single"/>
-        </w:rPr>
-      </w:pPr>
-      <w:r>
-        <w:rPr>
-          <w:rFonts w:cs="Arial"/>
-          <w:b/>
-          <w:bCs/>
-          <w:sz w:val="32"/>
-          <w:szCs w:val="32"/>
-          <w:u w:val="single"/>
-        </w:rPr>
-        <w:lastRenderedPageBreak/>
-        <w:t xml:space="preserve">ALPHAVANTAGE.CO </w:t>
-      </w:r>
-      <w:r>
-        <w:rPr>
-          <w:b/>
-          <w:bCs/>
-          <w:sz w:val="32"/>
-          <w:szCs w:val="32"/>
-          <w:u w:val="single"/>
-        </w:rPr>
-        <w:t>RAW DATA</w:t>
-      </w:r>
-      <w:r>
-        <w:rPr>
-          <w:b/>
-          <w:bCs/>
-          <w:sz w:val="32"/>
-          <w:szCs w:val="32"/>
-          <w:u w:val="single"/>
-        </w:rPr>
-        <w:t xml:space="preserve"> (GAIN AND INFO)</w:t>
-      </w:r>
-      <w:r>
-        <w:rPr>
-          <w:b/>
-          <w:bCs/>
-          <w:sz w:val="32"/>
-          <w:szCs w:val="32"/>
-          <w:u w:val="single"/>
-        </w:rPr>
-        <w:t xml:space="preserve"> SOURCE</w:t>
-      </w:r>
-    </w:p>
-    <w:p>
-      <w:pPr>
-        <w:bidi w:val="0"/>
-      </w:pPr>
-      <w:r>
-        <w:t>The tool gets the raw data from AlphVantage.co API</w:t>
-      </w:r>
-      <w:r>
-        <w:rPr>
-          <w:rFonts w:cs="Arial"/>
-          <w:rtl/>
-        </w:rPr>
-        <w:t>.</w:t>
-      </w:r>
-      <w:r>
-        <w:t xml:space="preserve"> The user needs to get </w:t>
-      </w:r>
-      <w:proofErr w:type="gramStart"/>
-      <w:r>
-        <w:t>his own</w:t>
-      </w:r>
-      <w:proofErr w:type="gramEnd"/>
-      <w:r>
-        <w:t xml:space="preserve"> &lt;key&gt; from AlphVatage.co site</w:t>
-      </w:r>
-      <w:r>
-        <w:rPr>
-          <w:rFonts w:cs="Arial"/>
-          <w:rtl/>
-        </w:rPr>
-        <w:t>.</w:t>
-      </w:r>
-      <w:r>
-        <w:t xml:space="preserve">  The key</w:t>
-      </w:r>
-      <w:r>
-        <w:t xml:space="preserve"> should be entered in the </w:t>
-      </w:r>
-      <w:r>
-        <w:rPr>
-          <w:highlight w:val="green"/>
+      <w:r>
+        <w:rPr>
+          <w:rFonts w:cs="Arial"/>
+        </w:rPr>
+        <w:t xml:space="preserve">rom </w:t>
+      </w:r>
+      <w:r>
+        <w:rPr>
+          <w:rFonts w:cs="Arial"/>
+        </w:rPr>
+        <w:t>Historical</w:t>
+      </w:r>
+      <w:r>
+        <w:rPr>
+          <w:rFonts w:cs="Arial"/>
+        </w:rPr>
+        <w:t>StockSplits.co</w:t>
+      </w:r>
+      <w:r>
+        <w:rPr>
+          <w:rFonts w:cs="Arial"/>
+        </w:rPr>
+        <w:t xml:space="preserve">m, can be reviewed at column </w:t>
+      </w:r>
+      <w:r>
+        <w:rPr>
+          <w:rFonts w:cs="Arial"/>
+          <w:color w:val="4F6228" w:themeColor="accent3" w:themeShade="80"/>
+          <w:highlight w:val="yellow"/>
         </w:rPr>
         <w:t>&lt;</w:t>
       </w:r>
       <w:proofErr w:type="spellStart"/>
       <w:r>
         <w:rPr>
-          <w:highlight w:val="green"/>
-        </w:rPr>
-        <w:t>config</w:t>
+          <w:rFonts w:cs="Arial"/>
+          <w:color w:val="4F6228" w:themeColor="accent3" w:themeShade="80"/>
+          <w:highlight w:val="yellow"/>
+        </w:rPr>
+        <w:t>split_list</w:t>
       </w:r>
       <w:proofErr w:type="spellEnd"/>
       <w:r>
         <w:rPr>
-          <w:highlight w:val="green"/>
+          <w:rFonts w:cs="Arial"/>
+          <w:color w:val="4F6228" w:themeColor="accent3" w:themeShade="80"/>
+          <w:highlight w:val="yellow"/>
         </w:rPr>
         <w:t>&gt;</w:t>
       </w:r>
       <w:r>
-        <w:t xml:space="preserve"> pan</w:t>
-      </w:r>
-      <w:r>
-        <w:t>. Otherwise you are sharing my key</w:t>
-      </w:r>
-      <w:r>
-        <w:rPr>
-          <w:rFonts w:cs="Arial"/>
-          <w:rtl/>
-        </w:rPr>
-        <w:t>.</w:t>
-      </w:r>
-    </w:p>
-    <w:p>
-      <w:pPr>
-        <w:bidi w:val="0"/>
-      </w:pPr>
-      <w:r>
-        <w:t xml:space="preserve">Free key allows </w:t>
-      </w:r>
-      <w:r>
-        <w:rPr>
-          <w:highlight w:val="yellow"/>
-        </w:rPr>
-        <w:t>5</w:t>
-      </w:r>
-      <w:r>
-        <w:t xml:space="preserve"> API calls per minute</w:t>
-      </w:r>
-      <w:r>
-        <w:t xml:space="preserve">, and </w:t>
-      </w:r>
-      <w:r>
-        <w:rPr>
-          <w:highlight w:val="yellow"/>
-        </w:rPr>
-        <w:t>500</w:t>
-      </w:r>
-      <w:r>
-        <w:t xml:space="preserve"> per day</w:t>
-      </w:r>
-      <w:r>
-        <w:t>.</w:t>
-      </w:r>
-      <w:r>
-        <w:t xml:space="preserve"> Please get your own &lt;ke</w:t>
-      </w:r>
-      <w:r>
-        <w:t>y&gt; from AlphVatage.co site.</w:t>
-      </w:r>
-    </w:p>
-    <w:p>
-      <w:pPr>
-        <w:bidi w:val="0"/>
-        <w:rPr>
-          <w:rFonts w:cs="Arial"/>
-          <w:b/>
-          <w:bCs/>
-          <w:u w:val="single"/>
-        </w:rPr>
-      </w:pPr>
-      <w:r>
-        <w:rPr>
-          <w:rFonts w:cs="Arial"/>
-          <w:b/>
-          <w:bCs/>
-          <w:highlight w:val="green"/>
-          <w:u w:val="single"/>
-        </w:rPr>
-        <w:t>&lt;</w:t>
-      </w:r>
-      <w:proofErr w:type="spellStart"/>
-      <w:r>
-        <w:rPr>
-          <w:rFonts w:cs="Arial"/>
-          <w:b/>
-          <w:bCs/>
-          <w:highlight w:val="green"/>
-          <w:u w:val="single"/>
-        </w:rPr>
-        <w:t>StockInfo</w:t>
-      </w:r>
-      <w:proofErr w:type="spellEnd"/>
-      <w:r>
-        <w:rPr>
-          <w:rFonts w:cs="Arial"/>
-          <w:b/>
-          <w:bCs/>
-          <w:highlight w:val="green"/>
-          <w:u w:val="single"/>
-        </w:rPr>
-        <w:t>&gt;</w:t>
-      </w:r>
-      <w:r>
-        <w:rPr>
-          <w:rFonts w:cs="Arial"/>
-          <w:b/>
-          <w:bCs/>
-          <w:u w:val="single"/>
+        <w:rPr>
+          <w:rFonts w:cs="Arial"/>
+          <w:color w:val="4F6228" w:themeColor="accent3" w:themeShade="80"/>
         </w:rPr>
         <w:t xml:space="preserve"> </w:t>
       </w:r>
-      <w:proofErr w:type="gramStart"/>
-      <w:r>
-        <w:rPr>
-          <w:rFonts w:cs="Arial"/>
-          <w:b/>
-          <w:bCs/>
-          <w:u w:val="single"/>
-        </w:rPr>
-        <w:t>checkbox  show</w:t>
-      </w:r>
-      <w:proofErr w:type="gramEnd"/>
-      <w:r>
-        <w:rPr>
-          <w:rFonts w:cs="Arial"/>
-          <w:b/>
-          <w:bCs/>
-          <w:u w:val="single"/>
-        </w:rPr>
-        <w:t xml:space="preserve"> raw info data</w:t>
-      </w:r>
-    </w:p>
-    <w:p>
-      <w:pPr>
-        <w:bidi w:val="0"/>
-        <w:rPr>
-          <w:rFonts w:cs="Arial"/>
-          <w:b/>
-          <w:bCs/>
-          <w:u w:val="single"/>
-        </w:rPr>
-      </w:pPr>
-    </w:p>
-    <w:p>
-      <w:pPr>
-        <w:bidi w:val="0"/>
-        <w:rPr>
-          <w:rFonts w:cs="Arial"/>
-          <w:b/>
-          <w:bCs/>
-          <w:sz w:val="32"/>
-          <w:szCs w:val="32"/>
-          <w:u w:val="single"/>
-        </w:rPr>
-      </w:pPr>
-    </w:p>
-    <w:p>
-      <w:pPr>
-        <w:bidi w:val="0"/>
-        <w:rPr>
-          <w:b/>
-          <w:bCs/>
-          <w:sz w:val="32"/>
-          <w:szCs w:val="32"/>
-          <w:u w:val="single"/>
-        </w:rPr>
-      </w:pPr>
-      <w:r>
-        <w:rPr>
-          <w:rFonts w:cs="Arial"/>
-          <w:b/>
-          <w:bCs/>
-          <w:sz w:val="32"/>
-          <w:szCs w:val="32"/>
-          <w:u w:val="single"/>
-        </w:rPr>
-        <w:t>ALPHAVANTAGE.CO API GAIN</w:t>
-      </w:r>
-      <w:r>
-        <w:rPr>
-          <w:b/>
-          <w:bCs/>
-          <w:sz w:val="32"/>
-          <w:szCs w:val="32"/>
-          <w:u w:val="single"/>
-        </w:rPr>
-        <w:t xml:space="preserve"> PITFALL</w:t>
-      </w:r>
-    </w:p>
-    <w:p>
-      <w:pPr>
-        <w:bidi w:val="0"/>
-      </w:pPr>
-      <w:r>
-        <w:t>Before relying on the tool, the user MUST compare the values with other providers like</w:t>
-      </w:r>
-      <w:r>
-        <w:rPr>
-          <w:rFonts w:cs="Arial"/>
-          <w:rtl/>
-        </w:rPr>
-        <w:t>,</w:t>
-      </w:r>
-      <w:r>
-        <w:t xml:space="preserve"> </w:t>
-      </w:r>
-      <w:r>
-        <w:t>google finance, or finance.yahoo.com</w:t>
-      </w:r>
-    </w:p>
-    <w:p>
-      <w:pPr>
-        <w:bidi w:val="0"/>
-      </w:pPr>
-      <w:r>
-        <w:t xml:space="preserve">Market info retrieved through </w:t>
-      </w:r>
-      <w:r>
-        <w:t xml:space="preserve">AlphaVantage.co </w:t>
-      </w:r>
-      <w:r>
-        <w:t xml:space="preserve">API. The API provides nominal stock historical prices and </w:t>
-      </w:r>
-      <w:r>
-        <w:t>ignores splits and reverse-splits, and provide nominal stock or ETF price</w:t>
-      </w:r>
-      <w:r>
-        <w:rPr>
-          <w:rFonts w:cs="Arial"/>
-          <w:rtl/>
-        </w:rPr>
-        <w:t>.</w:t>
-      </w:r>
-      <w:r>
-        <w:t xml:space="preserve"> </w:t>
-      </w:r>
-      <w:r>
-        <w:t>The tool tries to guess splits by looking into sharp falls, or sharp rise</w:t>
-      </w:r>
-      <w:r>
-        <w:rPr>
-          <w:rFonts w:cs="Arial"/>
-          <w:rtl/>
-        </w:rPr>
-        <w:t>.</w:t>
-      </w:r>
-      <w:r>
-        <w:t xml:space="preserve"> </w:t>
-      </w:r>
-      <w:r>
-        <w:t xml:space="preserve">The button </w:t>
-      </w:r>
-      <w:r>
-        <w:rPr>
-          <w:highlight w:val="green"/>
-        </w:rPr>
-        <w:t>&lt;</w:t>
-      </w:r>
-      <w:proofErr w:type="spellStart"/>
-      <w:r>
-        <w:rPr>
-          <w:highlight w:val="green"/>
-        </w:rPr>
-        <w:t>calc</w:t>
-      </w:r>
-      <w:proofErr w:type="spellEnd"/>
-      <w:r>
-        <w:rPr>
-          <w:highlight w:val="green"/>
-        </w:rPr>
-        <w:t>-splits</w:t>
-      </w:r>
-      <w:proofErr w:type="gramStart"/>
-      <w:r>
-        <w:rPr>
-          <w:highlight w:val="green"/>
-        </w:rPr>
-        <w:t>&gt;</w:t>
-      </w:r>
-      <w:r>
-        <w:t xml:space="preserve">  allows</w:t>
-      </w:r>
-      <w:proofErr w:type="gramEnd"/>
-      <w:r>
-        <w:t xml:space="preserve"> to </w:t>
-      </w:r>
-      <w:r>
-        <w:t>bypass</w:t>
-      </w:r>
-      <w:r>
-        <w:t xml:space="preserve"> these calculations</w:t>
-      </w:r>
-      <w:r>
-        <w:rPr>
-          <w:rFonts w:cs="Arial"/>
-        </w:rPr>
-        <w:t>. And get raw prices</w:t>
-      </w:r>
-    </w:p>
-    <w:p>
-      <w:pPr>
-        <w:bidi w:val="0"/>
-      </w:pPr>
-      <w:r>
-        <w:t xml:space="preserve">The guessed splits column, can be shown by checkbox </w:t>
-      </w:r>
-      <w:r>
-        <w:rPr>
-          <w:highlight w:val="green"/>
-        </w:rPr>
-        <w:t>&lt;</w:t>
-      </w:r>
-      <w:proofErr w:type="spellStart"/>
-      <w:r>
-        <w:rPr>
-          <w:highlight w:val="green"/>
-        </w:rPr>
-        <w:t>splits_list</w:t>
-      </w:r>
-      <w:proofErr w:type="spellEnd"/>
-      <w:r>
-        <w:rPr>
-          <w:rFonts w:cs="Arial" w:hint="cs"/>
-          <w:highlight w:val="green"/>
-          <w:rtl/>
-        </w:rPr>
-        <w:t>&lt;</w:t>
-      </w:r>
-      <w:r>
-        <w:t xml:space="preserve">   Purple</w:t>
-      </w:r>
-      <w:r>
-        <w:t xml:space="preserve"> chart means splits discovered, and chart and gain value </w:t>
-      </w:r>
-      <w:r>
-        <w:t>manipulated</w:t>
-      </w:r>
-      <w:r>
-        <w:rPr>
-          <w:rFonts w:cs="Arial"/>
-          <w:rtl/>
-        </w:rPr>
-        <w:t>.</w:t>
-      </w:r>
-      <w:r>
-        <w:t xml:space="preserve"> Green chart means no split calculations.</w:t>
+      <w:r>
+        <w:rPr>
+          <w:rFonts w:cs="Arial"/>
+        </w:rPr>
+        <w:t>in the table</w:t>
       </w:r>
     </w:p>
     <w:p>
@@ -1817,90 +1874,90 @@
           <w:szCs w:val="32"/>
           <w:u w:val="single"/>
         </w:rPr>
+        <w:t>SHOW-</w:t>
+      </w:r>
+      <w:r>
+        <w:rPr>
+          <w:b/>
+          <w:bCs/>
+          <w:sz w:val="32"/>
+          <w:szCs w:val="32"/>
+          <w:u w:val="single"/>
+        </w:rPr>
+        <w:t>STOCKS-COMPARED-WITH-QQQ</w:t>
+      </w:r>
+    </w:p>
+    <w:p>
+      <w:pPr>
+        <w:bidi w:val="0"/>
+      </w:pPr>
+      <w:r>
+        <w:t xml:space="preserve">Press </w:t>
+      </w:r>
+      <w:r>
+        <w:rPr>
+          <w:highlight w:val="green"/>
+        </w:rPr>
+        <w:t>&lt;</w:t>
+      </w:r>
+      <w:r>
+        <w:rPr>
+          <w:highlight w:val="green"/>
+        </w:rPr>
+        <w:t>Show-s</w:t>
+      </w:r>
+      <w:r>
+        <w:rPr>
+          <w:highlight w:val="green"/>
+        </w:rPr>
+        <w:t>tocks-compare</w:t>
+      </w:r>
+      <w:r>
+        <w:rPr>
+          <w:highlight w:val="green"/>
+        </w:rPr>
+        <w:t>d</w:t>
+      </w:r>
+      <w:r>
+        <w:rPr>
+          <w:highlight w:val="green"/>
+        </w:rPr>
+        <w:t>-to-QQQ&gt;</w:t>
+      </w:r>
+      <w:r>
+        <w:t xml:space="preserve">   button to</w:t>
+      </w:r>
+      <w:r>
+        <w:t xml:space="preserve"> show a</w:t>
+      </w:r>
+      <w:r>
+        <w:t xml:space="preserve"> list of stocks and ETF that had a</w:t>
+      </w:r>
+      <w:r>
+        <w:t xml:space="preserve"> </w:t>
+      </w:r>
+      <w:r>
+        <w:t xml:space="preserve">yearly gain </w:t>
+      </w:r>
+      <w:r>
+        <w:t>equivalent or better than QQQ, the list is retrieved from shared database</w:t>
+      </w:r>
+      <w:r>
+        <w:t xml:space="preserve"> (firebase)</w:t>
+      </w:r>
+      <w:r>
+        <w:t>, that other users examined</w:t>
+      </w:r>
+      <w:r>
+        <w:t xml:space="preserve"> &lt;gain&gt; and &lt;info&gt;</w:t>
+      </w:r>
+    </w:p>
+    <w:p>
+      <w:pPr>
+        <w:bidi w:val="0"/>
+      </w:pPr>
+      <w:r>
         <w:lastRenderedPageBreak/>
-        <w:t>SHOW-</w:t>
-      </w:r>
-      <w:r>
-        <w:rPr>
-          <w:b/>
-          <w:bCs/>
-          <w:sz w:val="32"/>
-          <w:szCs w:val="32"/>
-          <w:u w:val="single"/>
-        </w:rPr>
-        <w:t>STOCKS-COMPARED-WITH-QQQ</w:t>
-      </w:r>
-    </w:p>
-    <w:p>
-      <w:pPr>
-        <w:bidi w:val="0"/>
-      </w:pPr>
-      <w:r>
-        <w:t xml:space="preserve">Press </w:t>
-      </w:r>
-      <w:r>
-        <w:rPr>
-          <w:highlight w:val="green"/>
-        </w:rPr>
-        <w:t>&lt;</w:t>
-      </w:r>
-      <w:r>
-        <w:rPr>
-          <w:highlight w:val="green"/>
-        </w:rPr>
-        <w:t>Show-s</w:t>
-      </w:r>
-      <w:r>
-        <w:rPr>
-          <w:highlight w:val="green"/>
-        </w:rPr>
-        <w:t>tocks-compare</w:t>
-      </w:r>
-      <w:r>
-        <w:rPr>
-          <w:highlight w:val="green"/>
-        </w:rPr>
-        <w:t>d</w:t>
-      </w:r>
-      <w:r>
-        <w:rPr>
-          <w:highlight w:val="green"/>
-        </w:rPr>
-        <w:t>-to-QQQ&gt;</w:t>
-      </w:r>
-      <w:r>
-        <w:t xml:space="preserve">   button to</w:t>
-      </w:r>
-      <w:r>
-        <w:t xml:space="preserve"> show a</w:t>
-      </w:r>
-      <w:r>
-        <w:t xml:space="preserve"> list of stocks and ETF that had a</w:t>
-      </w:r>
-      <w:r>
-        <w:t xml:space="preserve"> </w:t>
-      </w:r>
-      <w:r>
-        <w:t xml:space="preserve">yearly gain </w:t>
-      </w:r>
-      <w:r>
-        <w:t>equivalent or better than QQQ, the list is retrieved from shared database</w:t>
-      </w:r>
-      <w:r>
-        <w:t xml:space="preserve"> (firebase)</w:t>
-      </w:r>
-      <w:r>
-        <w:t>, that other users examined</w:t>
-      </w:r>
-      <w:r>
-        <w:t xml:space="preserve"> &lt;gain&gt; and &lt;info&gt;</w:t>
-      </w:r>
-    </w:p>
-    <w:p>
-      <w:pPr>
-        <w:bidi w:val="0"/>
-      </w:pPr>
-      <w:r>
         <w:t>The bench mark for comparison is QQQ ETF, NASDAQ   hi-tech average</w:t>
       </w:r>
       <w:r>
@@ -2547,7 +2604,6 @@
           <w:bCs/>
           <w:u w:val="single"/>
         </w:rPr>
-        <w:lastRenderedPageBreak/>
         <w:t>EV/EBITDA</w:t>
       </w:r>
       <w:r>
@@ -2607,6 +2663,7 @@
           <w:bCs/>
           <w:u w:val="single"/>
         </w:rPr>
+        <w:lastRenderedPageBreak/>
         <w:t>PriceToBook</w:t>
       </w:r>
       <w:proofErr w:type="spellEnd"/>

</xml_diff>

<commit_message>
Change minoe log put symbol on left
</commit_message>
<xml_diff>
--- a/src/manual/Manual.docx
+++ b/src/manual/Manual.docx
@@ -3659,122 +3659,149 @@
       <w:pPr>
         <w:bidi w:val="0"/>
       </w:pPr>
-      <w:proofErr w:type="gramStart"/>
-      <w:r>
-        <w:t xml:space="preserve">NVAX  </w:t>
-      </w:r>
-      <w:r>
-        <w:t>verify</w:t>
-      </w:r>
-      <w:proofErr w:type="gramEnd"/>
-      <w:r>
-        <w:t xml:space="preserve">_1 = 20    </w:t>
-      </w:r>
-      <w:r>
-        <w:t xml:space="preserve"> </w:t>
-      </w:r>
-      <w:r>
-        <w:t>bigch</w:t>
-      </w:r>
-      <w:r>
-        <w:t>arts.marketwatch.com</w:t>
-      </w:r>
-      <w:r>
-        <w:t xml:space="preserve">    miss split</w:t>
-      </w:r>
-      <w:r>
-        <w:t xml:space="preserve">  0f 0.05</w:t>
-      </w:r>
-    </w:p>
-    <w:p>
-      <w:pPr>
-        <w:bidi w:val="0"/>
-      </w:pPr>
-      <w:r>
-        <w:t xml:space="preserve">ACLS   verify_1= 3.17    </w:t>
-      </w:r>
-      <w:r>
-        <w:t>bigch</w:t>
-      </w:r>
-      <w:r>
-        <w:t xml:space="preserve">arts.marketwatch.com    miss </w:t>
-      </w:r>
-      <w:proofErr w:type="gramStart"/>
-      <w:r>
-        <w:t>split</w:t>
-      </w:r>
-      <w:r>
-        <w:t xml:space="preserve"> </w:t>
-      </w:r>
-      <w:r>
-        <w:t xml:space="preserve"> 0.33333</w:t>
-      </w:r>
-      <w:proofErr w:type="gramEnd"/>
-    </w:p>
-    <w:p>
-      <w:pPr>
-        <w:bidi w:val="0"/>
-      </w:pPr>
-      <w:r>
-        <w:t xml:space="preserve">COPX   verify=3.17         </w:t>
-      </w:r>
-      <w:r>
-        <w:t>bigch</w:t>
-      </w:r>
-      <w:r>
-        <w:t xml:space="preserve">arts.marketwatch.com    miss </w:t>
-      </w:r>
-      <w:proofErr w:type="gramStart"/>
-      <w:r>
-        <w:t xml:space="preserve">split  </w:t>
-      </w:r>
-      <w:r>
-        <w:t>0.3333</w:t>
-      </w:r>
-      <w:proofErr w:type="gramEnd"/>
-    </w:p>
-    <w:p>
-      <w:pPr>
-        <w:bidi w:val="0"/>
-      </w:pPr>
-      <w:r>
-        <w:t xml:space="preserve">VOO     verify=1.98        </w:t>
-      </w:r>
-      <w:r>
-        <w:t>bigch</w:t>
-      </w:r>
-      <w:r>
-        <w:t>arts.marketwatch.com    miss split    0.5</w:t>
-      </w:r>
-    </w:p>
-    <w:p>
-      <w:pPr>
-        <w:bidi w:val="0"/>
-      </w:pPr>
-      <w:r>
-        <w:t xml:space="preserve">CNC      verify=1.25        </w:t>
-      </w:r>
-      <w:r>
-        <w:t>bigch</w:t>
-      </w:r>
-      <w:r>
-        <w:t xml:space="preserve">arts.marketwatch.com    </w:t>
-      </w:r>
-      <w:r>
-        <w:t xml:space="preserve"> correction 12</w:t>
-      </w:r>
-      <w:proofErr w:type="gramStart"/>
-      <w:r>
-        <w:t>?,</w:t>
-      </w:r>
-      <w:proofErr w:type="gramEnd"/>
-      <w:r>
-        <w:t xml:space="preserve">    spli</w:t>
-      </w:r>
       <w:bookmarkStart w:id="0" w:name="_GoBack"/>
       <w:bookmarkEnd w:id="0"/>
-      <w:r>
-        <w:t>ts 2*2*2</w:t>
+      <w:proofErr w:type="gramStart"/>
+      <w:r>
+        <w:t xml:space="preserve">NVAX  </w:t>
+      </w:r>
+      <w:r>
+        <w:t>verify</w:t>
+      </w:r>
+      <w:proofErr w:type="gramEnd"/>
+      <w:r>
+        <w:t xml:space="preserve">_1 = 20    </w:t>
+      </w:r>
+      <w:r>
+        <w:t xml:space="preserve"> </w:t>
+      </w:r>
+      <w:r>
+        <w:t>bigch</w:t>
+      </w:r>
+      <w:r>
+        <w:t>arts.marketwatch.com</w:t>
+      </w:r>
+      <w:r>
+        <w:t xml:space="preserve">    miss </w:t>
+      </w:r>
+      <w:r>
+        <w:t xml:space="preserve">NEGATIVE </w:t>
+      </w:r>
+      <w:r>
+        <w:t>split</w:t>
+      </w:r>
+      <w:r>
+        <w:t xml:space="preserve">  0f 0.05</w:t>
+      </w:r>
+    </w:p>
+    <w:p>
+      <w:pPr>
+        <w:bidi w:val="0"/>
+      </w:pPr>
+      <w:r>
+        <w:t xml:space="preserve">ACLS   verify_1= 3.17    </w:t>
+      </w:r>
+      <w:r>
+        <w:t>bigch</w:t>
+      </w:r>
+      <w:r>
+        <w:t>ar</w:t>
+      </w:r>
+      <w:r>
+        <w:t xml:space="preserve">ts.marketwatch.com    </w:t>
+      </w:r>
+      <w:proofErr w:type="gramStart"/>
+      <w:r>
+        <w:t xml:space="preserve">miss </w:t>
+      </w:r>
+      <w:r>
+        <w:t xml:space="preserve"> </w:t>
+      </w:r>
+      <w:r>
+        <w:t>NEGATIVE</w:t>
+      </w:r>
+      <w:proofErr w:type="gramEnd"/>
+      <w:r>
+        <w:t xml:space="preserve"> </w:t>
+      </w:r>
+      <w:r>
+        <w:t xml:space="preserve"> split </w:t>
+      </w:r>
+      <w:r>
+        <w:t>0.33333</w:t>
+      </w:r>
+    </w:p>
+    <w:p>
+      <w:pPr>
+        <w:bidi w:val="0"/>
+      </w:pPr>
+      <w:r>
+        <w:t xml:space="preserve">COPX   verify=3.17         </w:t>
+      </w:r>
+      <w:r>
+        <w:t>bigch</w:t>
+      </w:r>
+      <w:r>
+        <w:t>arts.marketwatch.com    miss</w:t>
+      </w:r>
+      <w:r>
+        <w:t xml:space="preserve"> </w:t>
+      </w:r>
+      <w:r>
+        <w:t>NEGATIVE</w:t>
+      </w:r>
+      <w:r>
+        <w:t xml:space="preserve"> </w:t>
+      </w:r>
+      <w:proofErr w:type="gramStart"/>
+      <w:r>
+        <w:t xml:space="preserve">split  </w:t>
+      </w:r>
+      <w:r>
+        <w:t>0.3333</w:t>
+      </w:r>
+      <w:proofErr w:type="gramEnd"/>
+    </w:p>
+    <w:p>
+      <w:pPr>
+        <w:bidi w:val="0"/>
+      </w:pPr>
+      <w:r>
+        <w:t xml:space="preserve">VOO     verify=1.98        </w:t>
+      </w:r>
+      <w:r>
+        <w:t>bigch</w:t>
+      </w:r>
+      <w:r>
+        <w:t xml:space="preserve">arts.marketwatch.com    miss </w:t>
+      </w:r>
+      <w:r>
+        <w:t xml:space="preserve">NEGATIVE </w:t>
+      </w:r>
+      <w:r>
+        <w:t>split    0.5</w:t>
+      </w:r>
+    </w:p>
+    <w:p>
+      <w:pPr>
+        <w:bidi w:val="0"/>
+      </w:pPr>
+      <w:r>
+        <w:t xml:space="preserve">CNC      verify=1.25        </w:t>
+      </w:r>
+      <w:r>
+        <w:t>bigch</w:t>
+      </w:r>
+      <w:r>
+        <w:t>arts.marketwatch.com     correction 12</w:t>
+      </w:r>
+      <w:proofErr w:type="gramStart"/>
+      <w:r>
+        <w:t>?,</w:t>
+      </w:r>
+      <w:proofErr w:type="gramEnd"/>
+      <w:r>
+        <w:t xml:space="preserve">    splits 2*2*2</w:t>
       </w:r>
     </w:p>
     <w:sectPr>

</xml_diff>

<commit_message>
modified:   src/manual/Manual.docx   some text
</commit_message>
<xml_diff>
--- a/src/manual/Manual.docx
+++ b/src/manual/Manual.docx
@@ -189,13 +189,8 @@
         <w:bidi w:val="0"/>
       </w:pPr>
       <w:r>
-        <w:t>First load</w:t>
-      </w:r>
-      <w:proofErr w:type="gramStart"/>
-      <w:r>
-        <w:t>,  A</w:t>
-      </w:r>
-      <w:proofErr w:type="gramEnd"/>
+        <w:t>First load, a</w:t>
+      </w:r>
       <w:r>
         <w:t xml:space="preserve"> sample list of stocks will be loaded</w:t>
       </w:r>
@@ -471,13 +466,19 @@
       </w:r>
       <w:proofErr w:type="gramEnd"/>
       <w:r>
-        <w:t xml:space="preserve"> == 2 means</w:t>
+        <w:t xml:space="preserve"> == 1.5</w:t>
+      </w:r>
+      <w:r>
+        <w:t xml:space="preserve"> means</w:t>
       </w:r>
       <w:r>
         <w:t xml:space="preserve">, </w:t>
       </w:r>
       <w:r>
-        <w:t>100% price increase.</w:t>
+        <w:t>50</w:t>
+      </w:r>
+      <w:r>
+        <w:t>% price increase.</w:t>
       </w:r>
     </w:p>
     <w:p>
@@ -681,25 +682,15 @@
         <w:bidi w:val="0"/>
       </w:pPr>
       <w:r>
-        <w:t xml:space="preserve">Persistence: Press </w:t>
-      </w:r>
-      <w:r>
-        <w:rPr>
-          <w:highlight w:val="green"/>
-        </w:rPr>
-        <w:t>&lt;save-data&gt;</w:t>
-      </w:r>
-      <w:r>
-        <w:t xml:space="preserve"> button.  Then c</w:t>
-      </w:r>
-      <w:r>
-        <w:t xml:space="preserve">lose the browser tab, and reload again. </w:t>
-      </w:r>
-      <w:r>
-        <w:t>Verify</w:t>
-      </w:r>
-      <w:r>
-        <w:t xml:space="preserve"> same data</w:t>
+        <w:t xml:space="preserve">The chart uses </w:t>
+      </w:r>
+      <w:proofErr w:type="spellStart"/>
+      <w:r>
+        <w:t>Plotly</w:t>
+      </w:r>
+      <w:proofErr w:type="spellEnd"/>
+      <w:r>
+        <w:t xml:space="preserve"> library. It allows zooming, and revert zoom</w:t>
       </w:r>
       <w:r>
         <w:rPr>
@@ -717,24 +708,40 @@
           <w:numId w:val="2"/>
         </w:numPr>
         <w:bidi w:val="0"/>
-      </w:pPr>
-      <w:r>
-        <w:t xml:space="preserve">The chart uses </w:t>
-      </w:r>
-      <w:proofErr w:type="spellStart"/>
-      <w:r>
-        <w:t>Plotly</w:t>
-      </w:r>
-      <w:proofErr w:type="spellEnd"/>
-      <w:r>
-        <w:t xml:space="preserve"> library. It allows zooming, and revert zoom</w:t>
-      </w:r>
-      <w:r>
-        <w:rPr>
-          <w:rFonts w:cs="Arial"/>
-          <w:rtl/>
+        <w:rPr>
+          <w:color w:val="403152" w:themeColor="accent4" w:themeShade="80"/>
+        </w:rPr>
+      </w:pPr>
+      <w:r>
+        <w:rPr>
+          <w:color w:val="403152" w:themeColor="accent4" w:themeShade="80"/>
+        </w:rPr>
+        <w:t xml:space="preserve">Manual:  check the </w:t>
+      </w:r>
+      <w:r>
+        <w:rPr>
+          <w:color w:val="403152" w:themeColor="accent4" w:themeShade="80"/>
+          <w:highlight w:val="green"/>
+        </w:rPr>
+        <w:t>&lt;Manual&gt;</w:t>
+      </w:r>
+      <w:r>
+        <w:rPr>
+          <w:color w:val="403152" w:themeColor="accent4" w:themeShade="80"/>
+        </w:rPr>
+        <w:t xml:space="preserve"> checkbox at the bottom</w:t>
+      </w:r>
+      <w:r>
+        <w:rPr>
+          <w:color w:val="403152" w:themeColor="accent4" w:themeShade="80"/>
         </w:rPr>
         <w:t>.</w:t>
+      </w:r>
+      <w:r>
+        <w:rPr>
+          <w:color w:val="403152" w:themeColor="accent4" w:themeShade="80"/>
+        </w:rPr>
+        <w:t xml:space="preserve"> </w:t>
       </w:r>
     </w:p>
     <w:p>
@@ -751,34 +758,18 @@
       </w:pPr>
       <w:r>
         <w:rPr>
-          <w:color w:val="403152" w:themeColor="accent4" w:themeShade="80"/>
-        </w:rPr>
-        <w:t xml:space="preserve">Manual:  check the </w:t>
-      </w:r>
-      <w:r>
-        <w:rPr>
-          <w:color w:val="403152" w:themeColor="accent4" w:themeShade="80"/>
-          <w:highlight w:val="green"/>
-        </w:rPr>
-        <w:t>&lt;Manual&gt;</w:t>
-      </w:r>
-      <w:r>
-        <w:rPr>
-          <w:color w:val="403152" w:themeColor="accent4" w:themeShade="80"/>
-        </w:rPr>
-        <w:t xml:space="preserve"> checkbox at the bottom</w:t>
-      </w:r>
-      <w:r>
-        <w:rPr>
-          <w:color w:val="403152" w:themeColor="accent4" w:themeShade="80"/>
-        </w:rPr>
-        <w:t>.</w:t>
-      </w:r>
-      <w:r>
-        <w:rPr>
-          <w:color w:val="403152" w:themeColor="accent4" w:themeShade="80"/>
-        </w:rPr>
-        <w:t xml:space="preserve"> </w:t>
+          <w:highlight w:val="green"/>
+        </w:rPr>
+        <w:t>&lt;</w:t>
+      </w:r>
+      <w:r>
+        <w:rPr>
+          <w:highlight w:val="green"/>
+        </w:rPr>
+        <w:t>Drop-Recovery&gt;</w:t>
+      </w:r>
+      <w:r>
+        <w:t xml:space="preserve">   see below</w:t>
       </w:r>
     </w:p>
     <w:p>
@@ -789,24 +780,44 @@
           <w:numId w:val="2"/>
         </w:numPr>
         <w:bidi w:val="0"/>
+      </w:pPr>
+      <w:r>
+        <w:t xml:space="preserve">Persistence: Press </w:t>
+      </w:r>
+      <w:r>
+        <w:rPr>
+          <w:highlight w:val="green"/>
+        </w:rPr>
+        <w:t>&lt;save-data&gt;</w:t>
+      </w:r>
+      <w:r>
+        <w:t xml:space="preserve"> button.  Then close the browser tab, and reload again. Verify same data</w:t>
+      </w:r>
+      <w:r>
+        <w:rPr>
+          <w:rFonts w:cs="Arial"/>
+          <w:rtl/>
+        </w:rPr>
+        <w:t>.</w:t>
+      </w:r>
+    </w:p>
+    <w:p>
+      <w:pPr>
+        <w:pStyle w:val="ListParagraph"/>
+        <w:numPr>
+          <w:ilvl w:val="0"/>
+          <w:numId w:val="2"/>
+        </w:numPr>
+        <w:bidi w:val="0"/>
         <w:rPr>
           <w:color w:val="403152" w:themeColor="accent4" w:themeShade="80"/>
         </w:rPr>
       </w:pPr>
       <w:r>
         <w:rPr>
-          <w:highlight w:val="green"/>
-        </w:rPr>
-        <w:t>&lt;</w:t>
-      </w:r>
-      <w:r>
-        <w:rPr>
-          <w:highlight w:val="green"/>
-        </w:rPr>
-        <w:t>Drop-Recovery&gt;</w:t>
-      </w:r>
-      <w:r>
-        <w:t xml:space="preserve">   see below</w:t>
+          <w:color w:val="403152" w:themeColor="accent4" w:themeShade="80"/>
+        </w:rPr>
+        <w:t>Peal-to-peak</w:t>
       </w:r>
     </w:p>
     <w:p>
@@ -1443,110 +1454,76 @@
           <w:szCs w:val="28"/>
         </w:rPr>
       </w:pPr>
-    </w:p>
-    <w:p>
-      <w:pPr>
-        <w:bidi w:val="0"/>
+      <w:r>
         <w:rPr>
           <w:rFonts w:cs="Arial"/>
           <w:sz w:val="28"/>
           <w:szCs w:val="28"/>
         </w:rPr>
-      </w:pPr>
-      <w:r>
+        <w:t xml:space="preserve"> </w:t>
+      </w:r>
+    </w:p>
+    <w:p>
+      <w:pPr>
+        <w:bidi w:val="0"/>
         <w:rPr>
           <w:rFonts w:cs="Arial"/>
           <w:sz w:val="28"/>
           <w:szCs w:val="28"/>
-          <w:highlight w:val="green"/>
-        </w:rPr>
-        <w:t>VERIFY_1</w:t>
-      </w:r>
+        </w:rPr>
+      </w:pPr>
       <w:r>
         <w:rPr>
           <w:rFonts w:cs="Arial"/>
           <w:sz w:val="28"/>
           <w:szCs w:val="28"/>
-        </w:rPr>
-        <w:t xml:space="preserve"> </w:t>
-      </w:r>
-    </w:p>
-    <w:p>
-      <w:pPr>
-        <w:bidi w:val="0"/>
-        <w:rPr>
-          <w:rFonts w:cs="Arial"/>
-        </w:rPr>
-      </w:pPr>
-      <w:r>
-        <w:rPr>
-          <w:rFonts w:cs="Arial"/>
-        </w:rPr>
-        <w:t>Values close to 1 means the gain values are good.</w:t>
-      </w:r>
-    </w:p>
-    <w:p>
-      <w:pPr>
-        <w:bidi w:val="0"/>
-        <w:rPr>
-          <w:rFonts w:cs="Arial"/>
-        </w:rPr>
-      </w:pPr>
-      <w:proofErr w:type="gramStart"/>
-      <w:r>
-        <w:rPr>
-          <w:rFonts w:cs="Arial"/>
-        </w:rPr>
-        <w:t>Variations from 1 happens</w:t>
-      </w:r>
-      <w:proofErr w:type="gramEnd"/>
-      <w:r>
-        <w:rPr>
-          <w:rFonts w:cs="Arial"/>
-        </w:rPr>
-        <w:t xml:space="preserve"> because of date difference, and close/open market difference.</w:t>
-      </w:r>
-    </w:p>
-    <w:p>
-      <w:pPr>
-        <w:bidi w:val="0"/>
+          <w:highlight w:val="green"/>
+        </w:rPr>
+        <w:t>VERIFY_1</w:t>
+      </w:r>
+      <w:r>
         <w:rPr>
           <w:rFonts w:cs="Arial"/>
           <w:sz w:val="28"/>
           <w:szCs w:val="28"/>
         </w:rPr>
-      </w:pPr>
-      <w:r>
-        <w:t xml:space="preserve">When pressing the </w:t>
-      </w:r>
-      <w:r>
-        <w:rPr>
-          <w:highlight w:val="green"/>
-        </w:rPr>
-        <w:t>&lt;gain&gt;</w:t>
-      </w:r>
-      <w:r>
-        <w:t xml:space="preserve"> button the </w:t>
-      </w:r>
-      <w:r>
-        <w:t xml:space="preserve">tool </w:t>
-      </w:r>
-      <w:r>
-        <w:t xml:space="preserve">retrieves the price </w:t>
-      </w:r>
-      <w:r>
-        <w:t xml:space="preserve">from </w:t>
-      </w:r>
-      <w:r>
-        <w:t>bigcharts.marketwatch.com/historical/</w:t>
-      </w:r>
-      <w:proofErr w:type="spellStart"/>
-      <w:r>
-        <w:t>default.asp?symb</w:t>
-      </w:r>
-      <w:proofErr w:type="spellEnd"/>
-      <w:r>
-        <w:t>=IBM</w:t>
+        <w:t xml:space="preserve"> </w:t>
+      </w:r>
+    </w:p>
+    <w:p>
+      <w:pPr>
+        <w:bidi w:val="0"/>
+        <w:rPr>
+          <w:rFonts w:cs="Arial"/>
+        </w:rPr>
+      </w:pPr>
+      <w:r>
+        <w:rPr>
+          <w:rFonts w:cs="Arial"/>
+        </w:rPr>
+        <w:t>Values close to 1 means the gain values are good.</w:t>
+      </w:r>
+    </w:p>
+    <w:p>
+      <w:pPr>
+        <w:bidi w:val="0"/>
+        <w:rPr>
+          <w:rFonts w:cs="Arial"/>
+        </w:rPr>
+      </w:pPr>
+      <w:proofErr w:type="gramStart"/>
+      <w:r>
+        <w:rPr>
+          <w:rFonts w:cs="Arial"/>
+        </w:rPr>
+        <w:t>Variations from 1 happens</w:t>
+      </w:r>
+      <w:proofErr w:type="gramEnd"/>
+      <w:r>
+        <w:rPr>
+          <w:rFonts w:cs="Arial"/>
+        </w:rPr>
+        <w:t xml:space="preserve"> because of date difference, and close/open market difference.</w:t>
       </w:r>
     </w:p>
     <w:p>
@@ -1559,17 +1536,59 @@
         </w:rPr>
       </w:pPr>
       <w:r>
-        <w:rPr>
-          <w:rFonts w:cs="Arial"/>
-        </w:rPr>
-        <w:t>And compare it with</w:t>
-      </w:r>
-      <w:r>
+        <w:t xml:space="preserve">When pressing the </w:t>
+      </w:r>
+      <w:r>
+        <w:rPr>
+          <w:highlight w:val="green"/>
+        </w:rPr>
+        <w:t>&lt;gain&gt;</w:t>
+      </w:r>
+      <w:r>
+        <w:t xml:space="preserve"> button the </w:t>
+      </w:r>
+      <w:r>
+        <w:t xml:space="preserve">tool </w:t>
+      </w:r>
+      <w:r>
+        <w:t xml:space="preserve">retrieves the price </w:t>
+      </w:r>
+      <w:r>
+        <w:t xml:space="preserve">from </w:t>
+      </w:r>
+      <w:r>
+        <w:t>bigcharts.marketwatch.com/historical/</w:t>
+      </w:r>
+      <w:proofErr w:type="spellStart"/>
+      <w:r>
+        <w:t>default.asp?symb</w:t>
+      </w:r>
+      <w:proofErr w:type="spellEnd"/>
+      <w:r>
+        <w:t>=IBM</w:t>
+      </w:r>
+    </w:p>
+    <w:p>
+      <w:pPr>
+        <w:bidi w:val="0"/>
         <w:rPr>
           <w:rFonts w:cs="Arial"/>
           <w:sz w:val="28"/>
           <w:szCs w:val="28"/>
         </w:rPr>
+      </w:pPr>
+      <w:r>
+        <w:rPr>
+          <w:rFonts w:cs="Arial"/>
+        </w:rPr>
+        <w:t>And compare it with</w:t>
+      </w:r>
+      <w:r>
+        <w:rPr>
+          <w:rFonts w:cs="Arial"/>
+          <w:sz w:val="28"/>
+          <w:szCs w:val="28"/>
+        </w:rPr>
         <w:t xml:space="preserve"> </w:t>
       </w:r>
       <w:r>
@@ -1627,6 +1646,14 @@
           <w:rFonts w:cs="Arial"/>
         </w:rPr>
       </w:pPr>
+      <w:r>
+        <w:rPr>
+          <w:rFonts w:cs="Arial"/>
+        </w:rPr>
+        <w:t xml:space="preserve"> </w:t>
+      </w:r>
+      <w:bookmarkStart w:id="0" w:name="_GoBack"/>
+      <w:bookmarkEnd w:id="0"/>
     </w:p>
     <w:p>
       <w:pPr>
@@ -3659,8 +3686,6 @@
       <w:pPr>
         <w:bidi w:val="0"/>
       </w:pPr>
-      <w:bookmarkStart w:id="0" w:name="_GoBack"/>
-      <w:bookmarkEnd w:id="0"/>
       <w:proofErr w:type="gramStart"/>
       <w:r>
         <w:t xml:space="preserve">NVAX  </w:t>
@@ -3745,10 +3770,7 @@
         <w:t>arts.marketwatch.com    miss</w:t>
       </w:r>
       <w:r>
-        <w:t xml:space="preserve"> </w:t>
-      </w:r>
-      <w:r>
-        <w:t>NEGATIVE</w:t>
+        <w:t xml:space="preserve"> NEGATIVE</w:t>
       </w:r>
       <w:r>
         <w:t xml:space="preserve"> </w:t>

</xml_diff>